<commit_message>
Re #297 updating deployment notes with commit hash from approved flyer
</commit_message>
<xml_diff>
--- a/deployments/2016-08-03-recipes-feature-update/HLF-featured-recipe-update.docx
+++ b/deployments/2016-08-03-recipes-feature-update/HLF-featured-recipe-update.docx
@@ -1104,7 +1104,7 @@
           <w:szCs w:val="20"/>
           <w:rtl w:val="0"/>
         </w:rPr>
-        <w:t xml:space="preserve">Merge commit XXX to master using Assembla SSH Tool for updating production</w:t>
+        <w:t xml:space="preserve">Merge commit 2d0abe1075245b2daf4e77f424042ecd92082588 to master using Assembla SSH Tool for updating production</w:t>
       </w:r>
     </w:p>
     <w:p>
@@ -1428,12 +1428,12 @@
           <wp:extent cx="1152525" cy="371475"/>
           <wp:effectExtent b="0" l="0" r="0" t="0"/>
           <wp:wrapSquare wrapText="bothSides" distB="114300" distT="114300" distL="114300" distR="114300"/>
-          <wp:docPr descr="STJ_CMYK-01.png" id="1" name="image01.png"/>
+          <wp:docPr descr="STJ_CMYK-01.png" id="1" name="image02.png"/>
           <a:graphic>
             <a:graphicData uri="http://schemas.openxmlformats.org/drawingml/2006/picture">
               <pic:pic>
                 <pic:nvPicPr>
-                  <pic:cNvPr descr="STJ_CMYK-01.png" id="0" name="image01.png"/>
+                  <pic:cNvPr descr="STJ_CMYK-01.png" id="0" name="image02.png"/>
                   <pic:cNvPicPr preferRelativeResize="0"/>
                 </pic:nvPicPr>
                 <pic:blipFill>

</xml_diff>